<commit_message>
fixed a few spelling mistakes ;)
</commit_message>
<xml_diff>
--- a/Nye Accepttests af usecases/Use case 5 - Ret enhed.docx
+++ b/Nye Accepttests af usecases/Use case 5 - Ret enhed.docx
@@ -1,6 +1,6 @@
 
 <file path=word/document.xml><?xml version="1.0" encoding="utf-8"?>
-<w:document xmlns:wpc="http://schemas.microsoft.com/office/word/2010/wordprocessingCanvas" xmlns:mc="http://schemas.openxmlformats.org/markup-compatibility/2006" xmlns:o="urn:schemas-microsoft-com:office:office" xmlns:r="http://schemas.openxmlformats.org/officeDocument/2006/relationships" xmlns:m="http://schemas.openxmlformats.org/officeDocument/2006/math" xmlns:v="urn:schemas-microsoft-com:vml" xmlns:wp14="http://schemas.microsoft.com/office/word/2010/wordprocessingDrawing" xmlns:wp="http://schemas.openxmlformats.org/drawingml/2006/wordprocessingDrawing" xmlns:w10="urn:schemas-microsoft-com:office:word" xmlns:w="http://schemas.openxmlformats.org/wordprocessingml/2006/main" xmlns:w14="http://schemas.microsoft.com/office/word/2010/wordml" xmlns:w15="http://schemas.microsoft.com/office/word/2012/wordml" xmlns:wpg="http://schemas.microsoft.com/office/word/2010/wordprocessingGroup" xmlns:wpi="http://schemas.microsoft.com/office/word/2010/wordprocessingInk" xmlns:wne="http://schemas.microsoft.com/office/word/2006/wordml" xmlns:wps="http://schemas.microsoft.com/office/word/2010/wordprocessingShape" mc:Ignorable="w14 w15 wp14">
+<w:document xmlns:wpc="http://schemas.microsoft.com/office/word/2010/wordprocessingCanvas" xmlns:cx="http://schemas.microsoft.com/office/drawing/2014/chartex" xmlns:cx1="http://schemas.microsoft.com/office/drawing/2015/9/8/chartex" xmlns:cx2="http://schemas.microsoft.com/office/drawing/2015/10/21/chartex" xmlns:mc="http://schemas.openxmlformats.org/markup-compatibility/2006" xmlns:o="urn:schemas-microsoft-com:office:office" xmlns:r="http://schemas.openxmlformats.org/officeDocument/2006/relationships" xmlns:m="http://schemas.openxmlformats.org/officeDocument/2006/math" xmlns:v="urn:schemas-microsoft-com:vml" xmlns:wp14="http://schemas.microsoft.com/office/word/2010/wordprocessingDrawing" xmlns:wp="http://schemas.openxmlformats.org/drawingml/2006/wordprocessingDrawing" xmlns:w10="urn:schemas-microsoft-com:office:word" xmlns:w="http://schemas.openxmlformats.org/wordprocessingml/2006/main" xmlns:w14="http://schemas.microsoft.com/office/word/2010/wordml" xmlns:w15="http://schemas.microsoft.com/office/word/2012/wordml" xmlns:w16se="http://schemas.microsoft.com/office/word/2015/wordml/symex" xmlns:wpg="http://schemas.microsoft.com/office/word/2010/wordprocessingGroup" xmlns:wpi="http://schemas.microsoft.com/office/word/2010/wordprocessingInk" xmlns:wne="http://schemas.microsoft.com/office/word/2006/wordml" xmlns:wps="http://schemas.microsoft.com/office/word/2010/wordprocessingShape" mc:Ignorable="w14 w15 w16se wp14">
   <w:body>
     <w:tbl>
       <w:tblPr>
@@ -840,20 +840,8 @@
                 <w:szCs w:val="22"/>
                 <w:lang w:eastAsia="en-US"/>
               </w:rPr>
-              <w:t xml:space="preserve">Der laves status </w:t>
-            </w:r>
-            <w:proofErr w:type="spellStart"/>
-            <w:r>
-              <w:rPr>
-                <w:rFonts w:ascii="Calibri" w:eastAsia="Calibri" w:hAnsi="Calibri"/>
-                <w:i/>
-                <w:sz w:val="20"/>
-                <w:szCs w:val="22"/>
-                <w:lang w:eastAsia="en-US"/>
-              </w:rPr>
-              <w:t>forespørgselse</w:t>
-            </w:r>
-            <w:proofErr w:type="spellEnd"/>
+              <w:t>Der laves status forespørgsel</w:t>
+            </w:r>
             <w:r>
               <w:rPr>
                 <w:rFonts w:ascii="Calibri" w:eastAsia="Calibri" w:hAnsi="Calibri"/>
@@ -1690,8 +1678,6 @@
             </w:pPr>
           </w:p>
         </w:tc>
-        <w:bookmarkStart w:id="0" w:name="_GoBack"/>
-        <w:bookmarkEnd w:id="0"/>
       </w:tr>
       <w:tr>
         <w:tc>
@@ -1745,20 +1731,10 @@
                 <w:szCs w:val="22"/>
                 <w:lang w:eastAsia="en-US"/>
               </w:rPr>
-              <w:t xml:space="preserve">Der laves status </w:t>
-            </w:r>
-            <w:proofErr w:type="spellStart"/>
-            <w:r>
-              <w:rPr>
-                <w:rFonts w:ascii="Calibri" w:eastAsia="Calibri" w:hAnsi="Calibri"/>
-                <w:i/>
-                <w:sz w:val="20"/>
-                <w:szCs w:val="22"/>
-                <w:lang w:eastAsia="en-US"/>
-              </w:rPr>
-              <w:t>forespørgselse</w:t>
-            </w:r>
-            <w:proofErr w:type="spellEnd"/>
+              <w:t>Der laves status forespørgsel</w:t>
+            </w:r>
+            <w:bookmarkStart w:id="0" w:name="_GoBack"/>
+            <w:bookmarkEnd w:id="0"/>
             <w:r>
               <w:rPr>
                 <w:rFonts w:ascii="Calibri" w:eastAsia="Calibri" w:hAnsi="Calibri"/>
@@ -1846,7 +1822,7 @@
 </file>
 
 <file path=word/styles.xml><?xml version="1.0" encoding="utf-8"?>
-<w:styles xmlns:mc="http://schemas.openxmlformats.org/markup-compatibility/2006" xmlns:r="http://schemas.openxmlformats.org/officeDocument/2006/relationships" xmlns:w="http://schemas.openxmlformats.org/wordprocessingml/2006/main" xmlns:w14="http://schemas.microsoft.com/office/word/2010/wordml" xmlns:w15="http://schemas.microsoft.com/office/word/2012/wordml" mc:Ignorable="w14 w15">
+<w:styles xmlns:mc="http://schemas.openxmlformats.org/markup-compatibility/2006" xmlns:r="http://schemas.openxmlformats.org/officeDocument/2006/relationships" xmlns:w="http://schemas.openxmlformats.org/wordprocessingml/2006/main" xmlns:w14="http://schemas.microsoft.com/office/word/2010/wordml" xmlns:w15="http://schemas.microsoft.com/office/word/2012/wordml" xmlns:w16se="http://schemas.microsoft.com/office/word/2015/wordml/symex" mc:Ignorable="w14 w15 w16se">
   <w:docDefaults>
     <w:rPrDefault>
       <w:rPr>
@@ -1862,7 +1838,7 @@
       </w:pPr>
     </w:pPrDefault>
   </w:docDefaults>
-  <w:latentStyles w:defLockedState="0" w:defUIPriority="99" w:defSemiHidden="0" w:defUnhideWhenUsed="0" w:defQFormat="0" w:count="371">
+  <w:latentStyles w:defLockedState="0" w:defUIPriority="99" w:defSemiHidden="0" w:defUnhideWhenUsed="0" w:defQFormat="0" w:count="372">
     <w:lsdException w:name="Normal" w:uiPriority="0" w:qFormat="1"/>
     <w:lsdException w:name="heading 1" w:uiPriority="9" w:qFormat="1"/>
     <w:lsdException w:name="heading 2" w:semiHidden="1" w:uiPriority="9" w:unhideWhenUsed="1" w:qFormat="1"/>
@@ -1968,7 +1944,6 @@
     <w:lsdException w:name="HTML Sample" w:semiHidden="1" w:unhideWhenUsed="1"/>
     <w:lsdException w:name="HTML Typewriter" w:semiHidden="1" w:unhideWhenUsed="1"/>
     <w:lsdException w:name="HTML Variable" w:semiHidden="1" w:unhideWhenUsed="1"/>
-    <w:lsdException w:name="Normal Table" w:semiHidden="1" w:unhideWhenUsed="1"/>
     <w:lsdException w:name="annotation subject" w:semiHidden="1" w:unhideWhenUsed="1"/>
     <w:lsdException w:name="No List" w:semiHidden="1" w:unhideWhenUsed="1"/>
     <w:lsdException w:name="Outline List 1" w:semiHidden="1" w:unhideWhenUsed="1"/>
@@ -2015,10 +1990,8 @@
     <w:lsdException w:name="Table Subtle 2" w:semiHidden="1" w:unhideWhenUsed="1"/>
     <w:lsdException w:name="Table Web 1" w:semiHidden="1" w:unhideWhenUsed="1"/>
     <w:lsdException w:name="Table Web 2" w:semiHidden="1" w:unhideWhenUsed="1"/>
-    <w:lsdException w:name="Table Web 3" w:semiHidden="1" w:unhideWhenUsed="1"/>
     <w:lsdException w:name="Balloon Text" w:semiHidden="1" w:unhideWhenUsed="1"/>
     <w:lsdException w:name="Table Grid" w:uiPriority="39"/>
-    <w:lsdException w:name="Table Theme" w:semiHidden="1" w:unhideWhenUsed="1"/>
     <w:lsdException w:name="Placeholder Text" w:semiHidden="1"/>
     <w:lsdException w:name="No Spacing" w:uiPriority="1" w:qFormat="1"/>
     <w:lsdException w:name="Light Shading" w:uiPriority="60"/>
@@ -2234,6 +2207,7 @@
     <w:lsdException w:name="List Table 5 Dark Accent 6" w:uiPriority="50"/>
     <w:lsdException w:name="List Table 6 Colorful Accent 6" w:uiPriority="51"/>
     <w:lsdException w:name="List Table 7 Colorful Accent 6" w:uiPriority="52"/>
+    <w:lsdException w:name="Mention" w:semiHidden="1" w:unhideWhenUsed="1"/>
   </w:latentStyles>
   <w:style w:type="paragraph" w:default="1" w:styleId="Normal">
     <w:name w:val="Normal"/>

</xml_diff>